<commit_message>
Added modal w. information about DSEV
</commit_message>
<xml_diff>
--- a/src/_data/DSEV_abstract-template.docx
+++ b/src/_data/DSEV_abstract-template.docx
@@ -1,107 +1,21 @@
 
 <file path=word/document.xml><?xml version="1.0" encoding="utf-8"?>
-<w:document xmlns:wpc="http://schemas.microsoft.com/office/word/2010/wordprocessingCanvas" xmlns:cx="http://schemas.microsoft.com/office/drawing/2014/chartex" xmlns:cx1="http://schemas.microsoft.com/office/drawing/2015/9/8/chartex" xmlns:mc="http://schemas.openxmlformats.org/markup-compatibility/2006" xmlns:o="urn:schemas-microsoft-com:office:office" xmlns:r="http://schemas.openxmlformats.org/officeDocument/2006/relationships" xmlns:m="http://schemas.openxmlformats.org/officeDocument/2006/math" xmlns:v="urn:schemas-microsoft-com:vml" xmlns:wp14="http://schemas.microsoft.com/office/word/2010/wordprocessingDrawing" xmlns:wp="http://schemas.openxmlformats.org/drawingml/2006/wordprocessingDrawing" xmlns:w10="urn:schemas-microsoft-com:office:word" xmlns:w="http://schemas.openxmlformats.org/wordprocessingml/2006/main" xmlns:w14="http://schemas.microsoft.com/office/word/2010/wordml" xmlns:w15="http://schemas.microsoft.com/office/word/2012/wordml" xmlns:w16se="http://schemas.microsoft.com/office/word/2015/wordml/symex" xmlns:wpg="http://schemas.microsoft.com/office/word/2010/wordprocessingGroup" xmlns:wpi="http://schemas.microsoft.com/office/word/2010/wordprocessingInk" xmlns:wne="http://schemas.microsoft.com/office/word/2006/wordml" xmlns:wps="http://schemas.microsoft.com/office/word/2010/wordprocessingShape" mc:Ignorable="w14 w15 w16se wp14">
+<w:document xmlns:wpc="http://schemas.microsoft.com/office/word/2010/wordprocessingCanvas" xmlns:cx="http://schemas.microsoft.com/office/drawing/2014/chartex" xmlns:cx1="http://schemas.microsoft.com/office/drawing/2015/9/8/chartex" xmlns:cx2="http://schemas.microsoft.com/office/drawing/2015/10/21/chartex" xmlns:cx3="http://schemas.microsoft.com/office/drawing/2016/5/9/chartex" xmlns:cx4="http://schemas.microsoft.com/office/drawing/2016/5/10/chartex" xmlns:cx5="http://schemas.microsoft.com/office/drawing/2016/5/11/chartex" xmlns:cx6="http://schemas.microsoft.com/office/drawing/2016/5/12/chartex" xmlns:cx7="http://schemas.microsoft.com/office/drawing/2016/5/13/chartex" xmlns:cx8="http://schemas.microsoft.com/office/drawing/2016/5/14/chartex" xmlns:mc="http://schemas.openxmlformats.org/markup-compatibility/2006" xmlns:aink="http://schemas.microsoft.com/office/drawing/2016/ink" xmlns:am3d="http://schemas.microsoft.com/office/drawing/2017/model3d" xmlns:o="urn:schemas-microsoft-com:office:office" xmlns:oel="http://schemas.microsoft.com/office/2019/extlst" xmlns:r="http://schemas.openxmlformats.org/officeDocument/2006/relationships" xmlns:m="http://schemas.openxmlformats.org/officeDocument/2006/math" xmlns:v="urn:schemas-microsoft-com:vml" xmlns:wp14="http://schemas.microsoft.com/office/word/2010/wordprocessingDrawing" xmlns:wp="http://schemas.openxmlformats.org/drawingml/2006/wordprocessingDrawing" xmlns:w10="urn:schemas-microsoft-com:office:word" xmlns:w="http://schemas.openxmlformats.org/wordprocessingml/2006/main" xmlns:w14="http://schemas.microsoft.com/office/word/2010/wordml" xmlns:w15="http://schemas.microsoft.com/office/word/2012/wordml" xmlns:w16cex="http://schemas.microsoft.com/office/word/2018/wordml/cex" xmlns:w16cid="http://schemas.microsoft.com/office/word/2016/wordml/cid" xmlns:w16="http://schemas.microsoft.com/office/word/2018/wordml" xmlns:w16sdtdh="http://schemas.microsoft.com/office/word/2020/wordml/sdtdatahash" xmlns:w16se="http://schemas.microsoft.com/office/word/2015/wordml/symex" xmlns:wpg="http://schemas.microsoft.com/office/word/2010/wordprocessingGroup" xmlns:wpi="http://schemas.microsoft.com/office/word/2010/wordprocessingInk" xmlns:wne="http://schemas.microsoft.com/office/word/2006/wordml" xmlns:wps="http://schemas.microsoft.com/office/word/2010/wordprocessingShape" mc:Ignorable="w14 w15 w16se w16cid w16 w16cex w16sdtdh wp14">
   <w:body>
     <w:tbl>
       <w:tblPr>
-        <w:tblStyle w:val="Tabel-Gitter"/>
+        <w:tblStyle w:val="TableGrid"/>
         <w:tblpPr w:leftFromText="141" w:rightFromText="141" w:horzAnchor="margin" w:tblpY="699"/>
         <w:tblW w:w="0" w:type="auto"/>
         <w:tblLook w:val="04A0" w:firstRow="1" w:lastRow="0" w:firstColumn="1" w:lastColumn="0" w:noHBand="0" w:noVBand="1"/>
       </w:tblPr>
       <w:tblGrid>
-        <w:gridCol w:w="2405"/>
-        <w:gridCol w:w="567"/>
-        <w:gridCol w:w="1985"/>
-        <w:gridCol w:w="567"/>
-        <w:gridCol w:w="4098"/>
+        <w:gridCol w:w="9622"/>
       </w:tblGrid>
       <w:tr>
         <w:tc>
           <w:tcPr>
-            <w:tcW w:w="2405" w:type="dxa"/>
-          </w:tcPr>
-          <w:p>
-            <w:pPr>
-              <w:rPr>
-                <w:i/>
-                <w:iCs/>
-              </w:rPr>
-            </w:pPr>
-            <w:r>
-              <w:rPr>
-                <w:i/>
-                <w:iCs/>
-              </w:rPr>
-              <w:t xml:space="preserve">Poster presentation </w:t>
-            </w:r>
-          </w:p>
-        </w:tc>
-        <w:tc>
-          <w:tcPr>
-            <w:tcW w:w="567" w:type="dxa"/>
-          </w:tcPr>
-          <w:p>
-            <w:pPr>
-              <w:rPr>
-                <w:i/>
-                <w:iCs/>
-              </w:rPr>
-            </w:pPr>
-          </w:p>
-        </w:tc>
-        <w:tc>
-          <w:tcPr>
-            <w:tcW w:w="1985" w:type="dxa"/>
-          </w:tcPr>
-          <w:p>
-            <w:pPr>
-              <w:rPr>
-                <w:i/>
-                <w:iCs/>
-              </w:rPr>
-            </w:pPr>
-            <w:r>
-              <w:rPr>
-                <w:i/>
-                <w:iCs/>
-              </w:rPr>
-              <w:t>Oral presentation</w:t>
-            </w:r>
-          </w:p>
-        </w:tc>
-        <w:tc>
-          <w:tcPr>
-            <w:tcW w:w="567" w:type="dxa"/>
-          </w:tcPr>
-          <w:p>
-            <w:pPr>
-              <w:rPr>
-                <w:i/>
-                <w:iCs/>
-              </w:rPr>
-            </w:pPr>
-          </w:p>
-        </w:tc>
-        <w:tc>
-          <w:tcPr>
-            <w:tcW w:w="4098" w:type="dxa"/>
-          </w:tcPr>
-          <w:p>
-            <w:pPr>
-              <w:rPr>
-                <w:i/>
-                <w:iCs/>
-              </w:rPr>
-            </w:pPr>
-          </w:p>
-        </w:tc>
-      </w:tr>
-      <w:tr>
-        <w:tc>
-          <w:tcPr>
             <w:tcW w:w="9622" w:type="dxa"/>
-            <w:gridSpan w:val="5"/>
           </w:tcPr>
           <w:p>
             <w:pPr>
@@ -127,7 +41,6 @@
         <w:tc>
           <w:tcPr>
             <w:tcW w:w="9622" w:type="dxa"/>
-            <w:gridSpan w:val="5"/>
           </w:tcPr>
           <w:p>
             <w:pPr>
@@ -176,7 +89,6 @@
         <w:tc>
           <w:tcPr>
             <w:tcW w:w="9622" w:type="dxa"/>
-            <w:gridSpan w:val="5"/>
           </w:tcPr>
           <w:p>
             <w:pPr>
@@ -202,7 +114,6 @@
         <w:tc>
           <w:tcPr>
             <w:tcW w:w="9622" w:type="dxa"/>
-            <w:gridSpan w:val="5"/>
           </w:tcPr>
           <w:p>
             <w:pPr>
@@ -316,7 +227,6 @@
         <w:tc>
           <w:tcPr>
             <w:tcW w:w="9622" w:type="dxa"/>
-            <w:gridSpan w:val="5"/>
           </w:tcPr>
           <w:p>
             <w:pPr>
@@ -342,7 +252,6 @@
         <w:tc>
           <w:tcPr>
             <w:tcW w:w="9622" w:type="dxa"/>
-            <w:gridSpan w:val="5"/>
           </w:tcPr>
           <w:p>
             <w:pPr>
@@ -466,7 +375,6 @@
         <w:tc>
           <w:tcPr>
             <w:tcW w:w="9622" w:type="dxa"/>
-            <w:gridSpan w:val="5"/>
           </w:tcPr>
           <w:p>
             <w:pPr>
@@ -506,7 +414,6 @@
         <w:tc>
           <w:tcPr>
             <w:tcW w:w="9622" w:type="dxa"/>
-            <w:gridSpan w:val="5"/>
           </w:tcPr>
           <w:p>
             <w:r>
@@ -519,7 +426,6 @@
         <w:tc>
           <w:tcPr>
             <w:tcW w:w="9622" w:type="dxa"/>
-            <w:gridSpan w:val="5"/>
           </w:tcPr>
           <w:p>
             <w:pPr>
@@ -545,13 +451,15 @@
         <w:tc>
           <w:tcPr>
             <w:tcW w:w="9622" w:type="dxa"/>
-            <w:gridSpan w:val="5"/>
           </w:tcPr>
           <w:p>
             <w:r>
-              <w:t>Extracellular vesicles, nature</w:t>
+              <w:t xml:space="preserve">Extracellular vesicles, </w:t>
             </w:r>
             <w:proofErr w:type="gramStart"/>
+            <w:r>
+              <w:t>nature</w:t>
+            </w:r>
             <w:r>
               <w:t>,…</w:t>
             </w:r>
@@ -562,21 +470,13 @@
     </w:tbl>
     <w:p>
       <w:r>
-        <w:t xml:space="preserve">Please follow EXACTLY this template and guideline </w:t>
+        <w:t>Please follow EXACTLY this template a</w:t>
       </w:r>
       <w:r>
-        <w:t xml:space="preserve">and send the word file to </w:t>
+        <w:t xml:space="preserve">nd submit abstract </w:t>
       </w:r>
-      <w:hyperlink r:id="rId4" w:history="1">
-        <w:r>
-          <w:rPr>
-            <w:rStyle w:val="Hyperlink"/>
-          </w:rPr>
-          <w:t>contact@dsev.dk</w:t>
-        </w:r>
-      </w:hyperlink>
       <w:r>
-        <w:t xml:space="preserve"> before September 12</w:t>
+        <w:t>before September 12</w:t>
       </w:r>
       <w:r>
         <w:rPr>
@@ -584,14 +484,12 @@
         </w:rPr>
         <w:t>th</w:t>
       </w:r>
+      <w:proofErr w:type="gramStart"/>
       <w:r>
         <w:t xml:space="preserve"> 2022</w:t>
       </w:r>
-      <w:bookmarkStart w:id="0" w:name="_GoBack"/>
-      <w:bookmarkEnd w:id="0"/>
+      <w:proofErr w:type="gramEnd"/>
     </w:p>
-    <w:p/>
-    <w:p/>
     <w:sectPr>
       <w:pgSz w:w="11900" w:h="16840"/>
       <w:pgMar w:top="1701" w:right="1134" w:bottom="1701" w:left="1134" w:header="708" w:footer="708" w:gutter="0"/>
@@ -603,7 +501,7 @@
 </file>
 
 <file path=word/styles.xml><?xml version="1.0" encoding="utf-8"?>
-<w:styles xmlns:mc="http://schemas.openxmlformats.org/markup-compatibility/2006" xmlns:r="http://schemas.openxmlformats.org/officeDocument/2006/relationships" xmlns:w="http://schemas.openxmlformats.org/wordprocessingml/2006/main" xmlns:w14="http://schemas.microsoft.com/office/word/2010/wordml" xmlns:w15="http://schemas.microsoft.com/office/word/2012/wordml" xmlns:w16se="http://schemas.microsoft.com/office/word/2015/wordml/symex" mc:Ignorable="w14 w15 w16se">
+<w:styles xmlns:mc="http://schemas.openxmlformats.org/markup-compatibility/2006" xmlns:r="http://schemas.openxmlformats.org/officeDocument/2006/relationships" xmlns:w="http://schemas.openxmlformats.org/wordprocessingml/2006/main" xmlns:w14="http://schemas.microsoft.com/office/word/2010/wordml" xmlns:w15="http://schemas.microsoft.com/office/word/2012/wordml" xmlns:w16cex="http://schemas.microsoft.com/office/word/2018/wordml/cex" xmlns:w16cid="http://schemas.microsoft.com/office/word/2016/wordml/cid" xmlns:w16="http://schemas.microsoft.com/office/word/2018/wordml" xmlns:w16sdtdh="http://schemas.microsoft.com/office/word/2020/wordml/sdtdatahash" xmlns:w16se="http://schemas.microsoft.com/office/word/2015/wordml/symex" mc:Ignorable="w14 w15 w16se w16cid w16 w16cex w16sdtdh">
   <w:docDefaults>
     <w:rPrDefault>
       <w:rPr>
@@ -615,7 +513,7 @@
     </w:rPrDefault>
     <w:pPrDefault/>
   </w:docDefaults>
-  <w:latentStyles w:defLockedState="0" w:defUIPriority="99" w:defSemiHidden="0" w:defUnhideWhenUsed="0" w:defQFormat="0" w:count="371">
+  <w:latentStyles w:defLockedState="0" w:defUIPriority="99" w:defSemiHidden="0" w:defUnhideWhenUsed="0" w:defQFormat="0" w:count="376">
     <w:lsdException w:name="Normal" w:uiPriority="0" w:qFormat="1"/>
     <w:lsdException w:name="heading 1" w:uiPriority="9" w:qFormat="1"/>
     <w:lsdException w:name="heading 2" w:semiHidden="1" w:uiPriority="9" w:unhideWhenUsed="1" w:qFormat="1"/>
@@ -721,7 +619,6 @@
     <w:lsdException w:name="HTML Sample" w:semiHidden="1" w:unhideWhenUsed="1"/>
     <w:lsdException w:name="HTML Typewriter" w:semiHidden="1" w:unhideWhenUsed="1"/>
     <w:lsdException w:name="HTML Variable" w:semiHidden="1" w:unhideWhenUsed="1"/>
-    <w:lsdException w:name="Normal Table" w:semiHidden="1" w:unhideWhenUsed="1"/>
     <w:lsdException w:name="annotation subject" w:semiHidden="1" w:unhideWhenUsed="1"/>
     <w:lsdException w:name="No List" w:semiHidden="1" w:unhideWhenUsed="1"/>
     <w:lsdException w:name="Outline List 1" w:semiHidden="1" w:unhideWhenUsed="1"/>
@@ -764,11 +661,8 @@
     <w:lsdException w:name="Table Contemporary" w:semiHidden="1" w:unhideWhenUsed="1"/>
     <w:lsdException w:name="Table Elegant" w:semiHidden="1" w:unhideWhenUsed="1"/>
     <w:lsdException w:name="Table Professional" w:semiHidden="1" w:unhideWhenUsed="1"/>
-    <w:lsdException w:name="Table Subtle 1" w:semiHidden="1" w:unhideWhenUsed="1"/>
     <w:lsdException w:name="Table Subtle 2" w:semiHidden="1" w:unhideWhenUsed="1"/>
     <w:lsdException w:name="Table Web 1" w:semiHidden="1" w:unhideWhenUsed="1"/>
-    <w:lsdException w:name="Table Web 2" w:semiHidden="1" w:unhideWhenUsed="1"/>
-    <w:lsdException w:name="Table Web 3" w:semiHidden="1" w:unhideWhenUsed="1"/>
     <w:lsdException w:name="Balloon Text" w:semiHidden="1" w:unhideWhenUsed="1"/>
     <w:lsdException w:name="Table Grid" w:uiPriority="39"/>
     <w:lsdException w:name="Table Theme" w:semiHidden="1" w:unhideWhenUsed="1"/>
@@ -987,18 +881,23 @@
     <w:lsdException w:name="List Table 5 Dark Accent 6" w:uiPriority="50"/>
     <w:lsdException w:name="List Table 6 Colorful Accent 6" w:uiPriority="51"/>
     <w:lsdException w:name="List Table 7 Colorful Accent 6" w:uiPriority="52"/>
+    <w:lsdException w:name="Mention" w:semiHidden="1" w:unhideWhenUsed="1"/>
+    <w:lsdException w:name="Smart Hyperlink" w:semiHidden="1" w:unhideWhenUsed="1"/>
+    <w:lsdException w:name="Hashtag" w:semiHidden="1" w:unhideWhenUsed="1"/>
+    <w:lsdException w:name="Unresolved Mention" w:semiHidden="1" w:unhideWhenUsed="1"/>
+    <w:lsdException w:name="Smart Link" w:semiHidden="1" w:unhideWhenUsed="1"/>
   </w:latentStyles>
   <w:style w:type="paragraph" w:default="1" w:styleId="Normal">
     <w:name w:val="Normal"/>
     <w:qFormat/>
   </w:style>
-  <w:style w:type="character" w:default="1" w:styleId="Standardskrifttypeiafsnit">
+  <w:style w:type="character" w:default="1" w:styleId="DefaultParagraphFont">
     <w:name w:val="Default Paragraph Font"/>
     <w:uiPriority w:val="1"/>
     <w:semiHidden/>
     <w:unhideWhenUsed/>
   </w:style>
-  <w:style w:type="table" w:default="1" w:styleId="Tabel-Normal">
+  <w:style w:type="table" w:default="1" w:styleId="TableNormal">
     <w:name w:val="Normal Table"/>
     <w:uiPriority w:val="99"/>
     <w:semiHidden/>
@@ -1013,15 +912,15 @@
       </w:tblCellMar>
     </w:tblPr>
   </w:style>
-  <w:style w:type="numbering" w:default="1" w:styleId="Ingenoversigt">
+  <w:style w:type="numbering" w:default="1" w:styleId="NoList">
     <w:name w:val="No List"/>
     <w:uiPriority w:val="99"/>
     <w:semiHidden/>
     <w:unhideWhenUsed/>
   </w:style>
-  <w:style w:type="table" w:styleId="Tabel-Gitter">
+  <w:style w:type="table" w:styleId="TableGrid">
     <w:name w:val="Table Grid"/>
-    <w:basedOn w:val="Tabel-Normal"/>
+    <w:basedOn w:val="TableNormal"/>
     <w:uiPriority w:val="39"/>
     <w:rsid w:val="00CE2B42"/>
     <w:tblPr>
@@ -1035,10 +934,10 @@
       </w:tblBorders>
     </w:tblPr>
   </w:style>
-  <w:style w:type="paragraph" w:styleId="Markeringsbobletekst">
+  <w:style w:type="paragraph" w:styleId="BalloonText">
     <w:name w:val="Balloon Text"/>
     <w:basedOn w:val="Normal"/>
-    <w:link w:val="MarkeringsbobletekstTegn"/>
+    <w:link w:val="BalloonTextChar"/>
     <w:uiPriority w:val="99"/>
     <w:semiHidden/>
     <w:unhideWhenUsed/>
@@ -1049,10 +948,10 @@
       <w:szCs w:val="18"/>
     </w:rPr>
   </w:style>
-  <w:style w:type="character" w:customStyle="1" w:styleId="MarkeringsbobletekstTegn">
-    <w:name w:val="Markeringsbobletekst Tegn"/>
-    <w:basedOn w:val="Standardskrifttypeiafsnit"/>
-    <w:link w:val="Markeringsbobletekst"/>
+  <w:style w:type="character" w:customStyle="1" w:styleId="BalloonTextChar">
+    <w:name w:val="Balloon Text Char"/>
+    <w:basedOn w:val="DefaultParagraphFont"/>
+    <w:link w:val="BalloonText"/>
     <w:uiPriority w:val="99"/>
     <w:semiHidden/>
     <w:rsid w:val="00FA536C"/>
@@ -1064,7 +963,7 @@
   </w:style>
   <w:style w:type="character" w:styleId="Hyperlink">
     <w:name w:val="Hyperlink"/>
-    <w:basedOn w:val="Standardskrifttypeiafsnit"/>
+    <w:basedOn w:val="DefaultParagraphFont"/>
     <w:uiPriority w:val="99"/>
     <w:unhideWhenUsed/>
     <w:rsid w:val="00510623"/>

</xml_diff>